<commit_message>
Reviewed metrics from Rui
</commit_message>
<xml_diff>
--- a/Project/Phase 2/Sprint5/team_member_Rui_Correia/metrics_report.docx
+++ b/Project/Phase 2/Sprint5/team_member_Rui_Correia/metrics_report.docx
@@ -65,7 +65,7 @@
     </w:p>
     <w:p>
       <w:pPr>
-        <w:pStyle w:val="ListParagraph"/>
+        <w:pStyle w:val="PargrafodaLista"/>
         <w:numPr>
           <w:ilvl w:val="0"/>
           <w:numId w:val="2"/>
@@ -102,7 +102,7 @@
     </w:p>
     <w:p>
       <w:pPr>
-        <w:pStyle w:val="ListParagraph"/>
+        <w:pStyle w:val="PargrafodaLista"/>
         <w:numPr>
           <w:ilvl w:val="0"/>
           <w:numId w:val="2"/>
@@ -133,7 +133,7 @@
     </w:p>
     <w:p>
       <w:pPr>
-        <w:pStyle w:val="ListParagraph"/>
+        <w:pStyle w:val="PargrafodaLista"/>
         <w:numPr>
           <w:ilvl w:val="0"/>
           <w:numId w:val="2"/>
@@ -161,7 +161,7 @@
           <w:noProof/>
         </w:rPr>
         <w:drawing>
-          <wp:anchor distT="0" distB="0" distL="114300" distR="114300" simplePos="0" relativeHeight="251658240" behindDoc="1" locked="0" layoutInCell="1" allowOverlap="1" wp14:anchorId="64B52FEF" wp14:editId="7B321770">
+          <wp:anchor distT="0" distB="0" distL="114300" distR="114300" simplePos="0" relativeHeight="251658240" behindDoc="1" locked="0" layoutInCell="1" allowOverlap="1" wp14:anchorId="64B52FEF" wp14:editId="060C6000">
             <wp:simplePos x="0" y="0"/>
             <wp:positionH relativeFrom="margin">
               <wp:align>center</wp:align>
@@ -197,6 +197,7 @@
     </w:p>
     <w:p>
       <w:pPr>
+        <w:jc w:val="center"/>
         <w:rPr>
           <w:lang w:val="pt-BR"/>
         </w:rPr>
@@ -288,7 +289,7 @@
     </w:p>
     <w:p>
       <w:pPr>
-        <w:pStyle w:val="ListParagraph"/>
+        <w:pStyle w:val="PargrafodaLista"/>
         <w:jc w:val="center"/>
         <w:rPr>
           <w:b/>
@@ -299,7 +300,7 @@
     </w:p>
     <w:p>
       <w:pPr>
-        <w:pStyle w:val="ListParagraph"/>
+        <w:pStyle w:val="PargrafodaLista"/>
         <w:jc w:val="center"/>
         <w:rPr>
           <w:b/>
@@ -310,7 +311,7 @@
     </w:p>
     <w:p>
       <w:pPr>
-        <w:pStyle w:val="ListParagraph"/>
+        <w:pStyle w:val="PargrafodaLista"/>
         <w:jc w:val="center"/>
         <w:rPr>
           <w:b/>
@@ -321,7 +322,7 @@
     </w:p>
     <w:p>
       <w:pPr>
-        <w:pStyle w:val="ListParagraph"/>
+        <w:pStyle w:val="PargrafodaLista"/>
         <w:jc w:val="center"/>
         <w:rPr>
           <w:b/>
@@ -332,7 +333,7 @@
     </w:p>
     <w:p>
       <w:pPr>
-        <w:pStyle w:val="ListParagraph"/>
+        <w:pStyle w:val="PargrafodaLista"/>
         <w:jc w:val="center"/>
         <w:rPr>
           <w:b/>
@@ -343,7 +344,7 @@
     </w:p>
     <w:p>
       <w:pPr>
-        <w:pStyle w:val="ListParagraph"/>
+        <w:pStyle w:val="PargrafodaLista"/>
         <w:jc w:val="center"/>
         <w:rPr>
           <w:b/>
@@ -354,7 +355,7 @@
     </w:p>
     <w:p>
       <w:pPr>
-        <w:pStyle w:val="ListParagraph"/>
+        <w:pStyle w:val="PargrafodaLista"/>
         <w:jc w:val="center"/>
         <w:rPr>
           <w:b/>
@@ -365,7 +366,7 @@
     </w:p>
     <w:p>
       <w:pPr>
-        <w:pStyle w:val="ListParagraph"/>
+        <w:pStyle w:val="PargrafodaLista"/>
         <w:jc w:val="center"/>
         <w:rPr>
           <w:b/>
@@ -376,7 +377,7 @@
     </w:p>
     <w:p>
       <w:pPr>
-        <w:pStyle w:val="ListParagraph"/>
+        <w:pStyle w:val="PargrafodaLista"/>
         <w:jc w:val="center"/>
         <w:rPr>
           <w:b/>
@@ -387,7 +388,7 @@
     </w:p>
     <w:p>
       <w:pPr>
-        <w:pStyle w:val="ListParagraph"/>
+        <w:pStyle w:val="PargrafodaLista"/>
         <w:jc w:val="center"/>
         <w:rPr>
           <w:b/>
@@ -438,13 +439,7 @@
         <w:t>biz.ganttproject.lib.fx.treetable.VirtualFlow.ArrayLinkedList</w:t>
       </w:r>
     </w:p>
-    <w:p>
-      <w:pPr>
-        <w:rPr>
-          <w:lang w:val="en-RW"/>
-        </w:rPr>
-      </w:pPr>
-    </w:p>
+    <w:p/>
     <w:p>
       <w:pPr>
         <w:rPr>
@@ -732,7 +727,7 @@
         <w:rFonts w:asciiTheme="minorHAnsi" w:eastAsiaTheme="minorHAnsi" w:hAnsiTheme="minorHAnsi" w:cstheme="minorBidi"/>
         <w:sz w:val="22"/>
         <w:szCs w:val="22"/>
-        <w:lang w:val="en-RW" w:eastAsia="en-US" w:bidi="ar-SA"/>
+        <w:lang w:eastAsia="en-US" w:bidi="ar-SA"/>
       </w:rPr>
     </w:rPrDefault>
     <w:pPrDefault>
@@ -1123,13 +1118,13 @@
     <w:name w:val="Normal"/>
     <w:qFormat/>
   </w:style>
-  <w:style w:type="character" w:default="1" w:styleId="DefaultParagraphFont">
+  <w:style w:type="character" w:default="1" w:styleId="Tipodeletrapredefinidodopargrafo">
     <w:name w:val="Default Paragraph Font"/>
     <w:uiPriority w:val="1"/>
     <w:semiHidden/>
     <w:unhideWhenUsed/>
   </w:style>
-  <w:style w:type="table" w:default="1" w:styleId="TableNormal">
+  <w:style w:type="table" w:default="1" w:styleId="Tabelanormal">
     <w:name w:val="Normal Table"/>
     <w:uiPriority w:val="99"/>
     <w:semiHidden/>
@@ -1144,13 +1139,13 @@
       </w:tblCellMar>
     </w:tblPr>
   </w:style>
-  <w:style w:type="numbering" w:default="1" w:styleId="NoList">
+  <w:style w:type="numbering" w:default="1" w:styleId="Semlista">
     <w:name w:val="No List"/>
     <w:uiPriority w:val="99"/>
     <w:semiHidden/>
     <w:unhideWhenUsed/>
   </w:style>
-  <w:style w:type="paragraph" w:styleId="ListParagraph">
+  <w:style w:type="paragraph" w:styleId="PargrafodaLista">
     <w:name w:val="List Paragraph"/>
     <w:basedOn w:val="Normal"/>
     <w:uiPriority w:val="34"/>
@@ -1167,7 +1162,7 @@
 <file path=word/charts/chart1.xml><?xml version="1.0" encoding="utf-8"?>
 <c:chartSpace xmlns:c="http://schemas.openxmlformats.org/drawingml/2006/chart" xmlns:a="http://schemas.openxmlformats.org/drawingml/2006/main" xmlns:r="http://schemas.openxmlformats.org/officeDocument/2006/relationships" xmlns:c16r2="http://schemas.microsoft.com/office/drawing/2015/06/chart">
   <c:date1904 val="0"/>
-  <c:lang val="en-US"/>
+  <c:lang val="pt-PT"/>
   <c:roundedCorners val="0"/>
   <mc:AlternateContent xmlns:mc="http://schemas.openxmlformats.org/markup-compatibility/2006">
     <mc:Choice xmlns:c14="http://schemas.microsoft.com/office/drawing/2007/8/2/chart" Requires="c14">
@@ -1179,6 +1174,31 @@
   </mc:AlternateContent>
   <c:chart>
     <c:title>
+      <c:tx>
+        <c:rich>
+          <a:bodyPr rot="0" spcFirstLastPara="1" vertOverflow="ellipsis" vert="horz" wrap="square" anchor="ctr" anchorCtr="1"/>
+          <a:lstStyle/>
+          <a:p>
+            <a:pPr>
+              <a:defRPr sz="1400" b="0" i="0" u="none" strike="noStrike" kern="1200" spc="0" baseline="0">
+                <a:solidFill>
+                  <a:schemeClr val="tx1">
+                    <a:lumMod val="65000"/>
+                    <a:lumOff val="35000"/>
+                  </a:schemeClr>
+                </a:solidFill>
+                <a:latin typeface="+mn-lt"/>
+                <a:ea typeface="+mn-ea"/>
+                <a:cs typeface="+mn-cs"/>
+              </a:defRPr>
+            </a:pPr>
+            <a:r>
+              <a:rPr lang="pt-PT"/>
+              <a:t>Complexity Metrics</a:t>
+            </a:r>
+          </a:p>
+        </c:rich>
+      </c:tx>
       <c:overlay val="0"/>
       <c:spPr>
         <a:noFill/>
@@ -1204,7 +1224,7 @@
               <a:cs typeface="+mn-cs"/>
             </a:defRPr>
           </a:pPr>
-          <a:endParaRPr lang="en-RW"/>
+          <a:endParaRPr lang="pt-PT"/>
         </a:p>
       </c:txPr>
     </c:title>
@@ -15612,7 +15632,7 @@
                 <a:cs typeface="+mn-cs"/>
               </a:defRPr>
             </a:pPr>
-            <a:endParaRPr lang="en-RW"/>
+            <a:endParaRPr lang="pt-PT"/>
           </a:p>
         </c:txPr>
         <c:crossAx val="1924880447"/>
@@ -15671,7 +15691,7 @@
                 <a:cs typeface="+mn-cs"/>
               </a:defRPr>
             </a:pPr>
-            <a:endParaRPr lang="en-RW"/>
+            <a:endParaRPr lang="pt-PT"/>
           </a:p>
         </c:txPr>
         <c:crossAx val="1924887103"/>
@@ -15713,7 +15733,7 @@
               <a:cs typeface="+mn-cs"/>
             </a:defRPr>
           </a:pPr>
-          <a:endParaRPr lang="en-RW"/>
+          <a:endParaRPr lang="pt-PT"/>
         </a:p>
       </c:txPr>
     </c:legend>
@@ -15750,7 +15770,7 @@
       <a:pPr>
         <a:defRPr/>
       </a:pPr>
-      <a:endParaRPr lang="en-RW"/>
+      <a:endParaRPr lang="pt-PT"/>
     </a:p>
   </c:txPr>
   <c:externalData r:id="rId3">

</xml_diff>